<commit_message>
Se actualiza el Documento de Especificación de la Interfaz Web (UI)
</commit_message>
<xml_diff>
--- a/Desarrollo/GoShop/Documentos/GS-UI-01.docx
+++ b/Desarrollo/GoShop/Documentos/GS-UI-01.docx
@@ -46,12 +46,12 @@
           <wp:inline distB="114300" distT="114300" distL="114300" distR="114300">
             <wp:extent cx="2873213" cy="1571589"/>
             <wp:effectExtent b="0" l="0" r="0" t="0"/>
-            <wp:docPr id="2" name="image3.png"/>
+            <wp:docPr id="2" name="image2.png"/>
             <a:graphic>
               <a:graphicData uri="http://schemas.openxmlformats.org/drawingml/2006/picture">
                 <pic:pic>
                   <pic:nvPicPr>
-                    <pic:cNvPr id="0" name="image3.png"/>
+                    <pic:cNvPr id="0" name="image2.png"/>
                     <pic:cNvPicPr preferRelativeResize="0"/>
                   </pic:nvPicPr>
                   <pic:blipFill>
@@ -377,6 +377,1493 @@
           <w:rtl w:val="0"/>
         </w:rPr>
         <w:t xml:space="preserve">LIMA – PERÚ (2023)</w:t>
+      </w:r>
+    </w:p>
+    <w:p>
+      <w:pPr>
+        <w:ind w:left="0" w:firstLine="0"/>
+        <w:jc w:val="center"/>
+        <w:rPr>
+          <w:b w:val="1"/>
+          <w:sz w:val="24"/>
+          <w:szCs w:val="24"/>
+        </w:rPr>
+      </w:pPr>
+      <w:r>
+        <w:rPr>
+          <w:rtl w:val="0"/>
+        </w:rPr>
+      </w:r>
+    </w:p>
+    <w:p>
+      <w:pPr>
+        <w:ind w:left="0" w:firstLine="0"/>
+        <w:jc w:val="center"/>
+        <w:rPr>
+          <w:b w:val="1"/>
+          <w:sz w:val="24"/>
+          <w:szCs w:val="24"/>
+        </w:rPr>
+      </w:pPr>
+      <w:r>
+        <w:rPr>
+          <w:rtl w:val="0"/>
+        </w:rPr>
+      </w:r>
+    </w:p>
+    <w:p>
+      <w:pPr>
+        <w:jc w:val="center"/>
+        <w:rPr>
+          <w:rFonts w:ascii="Times New Roman" w:cs="Times New Roman" w:eastAsia="Times New Roman" w:hAnsi="Times New Roman"/>
+          <w:b w:val="1"/>
+          <w:sz w:val="30"/>
+          <w:szCs w:val="30"/>
+        </w:rPr>
+      </w:pPr>
+      <w:r>
+        <w:rPr>
+          <w:rFonts w:ascii="Times New Roman" w:cs="Times New Roman" w:eastAsia="Times New Roman" w:hAnsi="Times New Roman"/>
+          <w:b w:val="1"/>
+          <w:sz w:val="30"/>
+          <w:szCs w:val="30"/>
+          <w:rtl w:val="0"/>
+        </w:rPr>
+        <w:t xml:space="preserve">Historial de revisiones</w:t>
+      </w:r>
+    </w:p>
+    <w:p>
+      <w:pPr>
+        <w:jc w:val="center"/>
+        <w:rPr>
+          <w:rFonts w:ascii="Times New Roman" w:cs="Times New Roman" w:eastAsia="Times New Roman" w:hAnsi="Times New Roman"/>
+          <w:sz w:val="30"/>
+          <w:szCs w:val="30"/>
+        </w:rPr>
+      </w:pPr>
+      <w:r>
+        <w:rPr>
+          <w:rtl w:val="0"/>
+        </w:rPr>
+      </w:r>
+    </w:p>
+    <w:p>
+      <w:pPr>
+        <w:jc w:val="center"/>
+        <w:rPr>
+          <w:rFonts w:ascii="Times New Roman" w:cs="Times New Roman" w:eastAsia="Times New Roman" w:hAnsi="Times New Roman"/>
+          <w:sz w:val="30"/>
+          <w:szCs w:val="30"/>
+        </w:rPr>
+      </w:pPr>
+      <w:r>
+        <w:rPr>
+          <w:rtl w:val="0"/>
+        </w:rPr>
+      </w:r>
+    </w:p>
+    <w:tbl>
+      <w:tblPr>
+        <w:tblStyle w:val="Table1"/>
+        <w:tblW w:w="10230.0" w:type="dxa"/>
+        <w:jc w:val="center"/>
+        <w:tblBorders>
+          <w:top w:color="000000" w:space="0" w:sz="8" w:val="single"/>
+          <w:left w:color="000000" w:space="0" w:sz="8" w:val="single"/>
+          <w:bottom w:color="000000" w:space="0" w:sz="8" w:val="single"/>
+          <w:right w:color="000000" w:space="0" w:sz="8" w:val="single"/>
+          <w:insideH w:color="000000" w:space="0" w:sz="8" w:val="single"/>
+          <w:insideV w:color="000000" w:space="0" w:sz="8" w:val="single"/>
+        </w:tblBorders>
+        <w:tblLayout w:type="fixed"/>
+        <w:tblLook w:val="0600"/>
+      </w:tblPr>
+      <w:tblGrid>
+        <w:gridCol w:w="1635"/>
+        <w:gridCol w:w="1515"/>
+        <w:gridCol w:w="4455"/>
+        <w:gridCol w:w="2625"/>
+        <w:tblGridChange w:id="0">
+          <w:tblGrid>
+            <w:gridCol w:w="1635"/>
+            <w:gridCol w:w="1515"/>
+            <w:gridCol w:w="4455"/>
+            <w:gridCol w:w="2625"/>
+          </w:tblGrid>
+        </w:tblGridChange>
+      </w:tblGrid>
+      <w:tr>
+        <w:trPr>
+          <w:cantSplit w:val="0"/>
+          <w:tblHeader w:val="0"/>
+        </w:trPr>
+        <w:tc>
+          <w:tcPr>
+            <w:shd w:fill="auto" w:val="clear"/>
+            <w:tcMar>
+              <w:top w:w="100.0" w:type="dxa"/>
+              <w:left w:w="100.0" w:type="dxa"/>
+              <w:bottom w:w="100.0" w:type="dxa"/>
+              <w:right w:w="100.0" w:type="dxa"/>
+            </w:tcMar>
+            <w:vAlign w:val="top"/>
+          </w:tcPr>
+          <w:p>
+            <w:pPr>
+              <w:widowControl w:val="0"/>
+              <w:spacing w:line="240" w:lineRule="auto"/>
+              <w:jc w:val="center"/>
+              <w:rPr>
+                <w:rFonts w:ascii="Times New Roman" w:cs="Times New Roman" w:eastAsia="Times New Roman" w:hAnsi="Times New Roman"/>
+                <w:b w:val="1"/>
+                <w:sz w:val="30"/>
+                <w:szCs w:val="30"/>
+              </w:rPr>
+            </w:pPr>
+            <w:r>
+              <w:rPr>
+                <w:rFonts w:ascii="Times New Roman" w:cs="Times New Roman" w:eastAsia="Times New Roman" w:hAnsi="Times New Roman"/>
+                <w:b w:val="1"/>
+                <w:sz w:val="30"/>
+                <w:szCs w:val="30"/>
+                <w:rtl w:val="0"/>
+              </w:rPr>
+              <w:t xml:space="preserve">Fecha</w:t>
+            </w:r>
+          </w:p>
+        </w:tc>
+        <w:tc>
+          <w:tcPr>
+            <w:shd w:fill="auto" w:val="clear"/>
+            <w:tcMar>
+              <w:top w:w="100.0" w:type="dxa"/>
+              <w:left w:w="100.0" w:type="dxa"/>
+              <w:bottom w:w="100.0" w:type="dxa"/>
+              <w:right w:w="100.0" w:type="dxa"/>
+            </w:tcMar>
+            <w:vAlign w:val="top"/>
+          </w:tcPr>
+          <w:p>
+            <w:pPr>
+              <w:widowControl w:val="0"/>
+              <w:spacing w:line="240" w:lineRule="auto"/>
+              <w:jc w:val="center"/>
+              <w:rPr>
+                <w:rFonts w:ascii="Times New Roman" w:cs="Times New Roman" w:eastAsia="Times New Roman" w:hAnsi="Times New Roman"/>
+                <w:b w:val="1"/>
+                <w:sz w:val="30"/>
+                <w:szCs w:val="30"/>
+              </w:rPr>
+            </w:pPr>
+            <w:r>
+              <w:rPr>
+                <w:rFonts w:ascii="Times New Roman" w:cs="Times New Roman" w:eastAsia="Times New Roman" w:hAnsi="Times New Roman"/>
+                <w:b w:val="1"/>
+                <w:sz w:val="30"/>
+                <w:szCs w:val="30"/>
+                <w:rtl w:val="0"/>
+              </w:rPr>
+              <w:t xml:space="preserve">Revisión</w:t>
+            </w:r>
+          </w:p>
+        </w:tc>
+        <w:tc>
+          <w:tcPr>
+            <w:shd w:fill="auto" w:val="clear"/>
+            <w:tcMar>
+              <w:top w:w="100.0" w:type="dxa"/>
+              <w:left w:w="100.0" w:type="dxa"/>
+              <w:bottom w:w="100.0" w:type="dxa"/>
+              <w:right w:w="100.0" w:type="dxa"/>
+            </w:tcMar>
+            <w:vAlign w:val="top"/>
+          </w:tcPr>
+          <w:p>
+            <w:pPr>
+              <w:widowControl w:val="0"/>
+              <w:spacing w:line="240" w:lineRule="auto"/>
+              <w:jc w:val="center"/>
+              <w:rPr>
+                <w:rFonts w:ascii="Times New Roman" w:cs="Times New Roman" w:eastAsia="Times New Roman" w:hAnsi="Times New Roman"/>
+                <w:b w:val="1"/>
+                <w:sz w:val="30"/>
+                <w:szCs w:val="30"/>
+              </w:rPr>
+            </w:pPr>
+            <w:r>
+              <w:rPr>
+                <w:rFonts w:ascii="Times New Roman" w:cs="Times New Roman" w:eastAsia="Times New Roman" w:hAnsi="Times New Roman"/>
+                <w:b w:val="1"/>
+                <w:sz w:val="30"/>
+                <w:szCs w:val="30"/>
+                <w:rtl w:val="0"/>
+              </w:rPr>
+              <w:t xml:space="preserve">Descripción</w:t>
+            </w:r>
+          </w:p>
+        </w:tc>
+        <w:tc>
+          <w:tcPr>
+            <w:shd w:fill="auto" w:val="clear"/>
+            <w:tcMar>
+              <w:top w:w="100.0" w:type="dxa"/>
+              <w:left w:w="100.0" w:type="dxa"/>
+              <w:bottom w:w="100.0" w:type="dxa"/>
+              <w:right w:w="100.0" w:type="dxa"/>
+            </w:tcMar>
+            <w:vAlign w:val="top"/>
+          </w:tcPr>
+          <w:p>
+            <w:pPr>
+              <w:widowControl w:val="0"/>
+              <w:spacing w:line="240" w:lineRule="auto"/>
+              <w:jc w:val="center"/>
+              <w:rPr>
+                <w:rFonts w:ascii="Times New Roman" w:cs="Times New Roman" w:eastAsia="Times New Roman" w:hAnsi="Times New Roman"/>
+                <w:b w:val="1"/>
+                <w:sz w:val="30"/>
+                <w:szCs w:val="30"/>
+              </w:rPr>
+            </w:pPr>
+            <w:r>
+              <w:rPr>
+                <w:rFonts w:ascii="Times New Roman" w:cs="Times New Roman" w:eastAsia="Times New Roman" w:hAnsi="Times New Roman"/>
+                <w:b w:val="1"/>
+                <w:sz w:val="30"/>
+                <w:szCs w:val="30"/>
+                <w:rtl w:val="0"/>
+              </w:rPr>
+              <w:t xml:space="preserve">Autor</w:t>
+            </w:r>
+          </w:p>
+        </w:tc>
+      </w:tr>
+      <w:tr>
+        <w:trPr>
+          <w:cantSplit w:val="0"/>
+          <w:tblHeader w:val="0"/>
+        </w:trPr>
+        <w:tc>
+          <w:tcPr>
+            <w:shd w:fill="auto" w:val="clear"/>
+            <w:tcMar>
+              <w:top w:w="100.0" w:type="dxa"/>
+              <w:left w:w="100.0" w:type="dxa"/>
+              <w:bottom w:w="100.0" w:type="dxa"/>
+              <w:right w:w="100.0" w:type="dxa"/>
+            </w:tcMar>
+            <w:vAlign w:val="top"/>
+          </w:tcPr>
+          <w:p>
+            <w:pPr>
+              <w:widowControl w:val="0"/>
+              <w:spacing w:line="240" w:lineRule="auto"/>
+              <w:jc w:val="center"/>
+              <w:rPr>
+                <w:rFonts w:ascii="Times New Roman" w:cs="Times New Roman" w:eastAsia="Times New Roman" w:hAnsi="Times New Roman"/>
+                <w:sz w:val="30"/>
+                <w:szCs w:val="30"/>
+              </w:rPr>
+            </w:pPr>
+            <w:r>
+              <w:rPr>
+                <w:rFonts w:ascii="Times New Roman" w:cs="Times New Roman" w:eastAsia="Times New Roman" w:hAnsi="Times New Roman"/>
+                <w:sz w:val="30"/>
+                <w:szCs w:val="30"/>
+                <w:rtl w:val="0"/>
+              </w:rPr>
+              <w:t xml:space="preserve">30/04/2023</w:t>
+            </w:r>
+          </w:p>
+        </w:tc>
+        <w:tc>
+          <w:tcPr>
+            <w:shd w:fill="auto" w:val="clear"/>
+            <w:tcMar>
+              <w:top w:w="100.0" w:type="dxa"/>
+              <w:left w:w="100.0" w:type="dxa"/>
+              <w:bottom w:w="100.0" w:type="dxa"/>
+              <w:right w:w="100.0" w:type="dxa"/>
+            </w:tcMar>
+            <w:vAlign w:val="top"/>
+          </w:tcPr>
+          <w:p>
+            <w:pPr>
+              <w:widowControl w:val="0"/>
+              <w:spacing w:line="240" w:lineRule="auto"/>
+              <w:jc w:val="center"/>
+              <w:rPr>
+                <w:rFonts w:ascii="Times New Roman" w:cs="Times New Roman" w:eastAsia="Times New Roman" w:hAnsi="Times New Roman"/>
+                <w:sz w:val="30"/>
+                <w:szCs w:val="30"/>
+              </w:rPr>
+            </w:pPr>
+            <w:r>
+              <w:rPr>
+                <w:rFonts w:ascii="Times New Roman" w:cs="Times New Roman" w:eastAsia="Times New Roman" w:hAnsi="Times New Roman"/>
+                <w:sz w:val="30"/>
+                <w:szCs w:val="30"/>
+                <w:rtl w:val="0"/>
+              </w:rPr>
+              <w:t xml:space="preserve">1.0</w:t>
+            </w:r>
+          </w:p>
+        </w:tc>
+        <w:tc>
+          <w:tcPr>
+            <w:shd w:fill="auto" w:val="clear"/>
+            <w:tcMar>
+              <w:top w:w="100.0" w:type="dxa"/>
+              <w:left w:w="100.0" w:type="dxa"/>
+              <w:bottom w:w="100.0" w:type="dxa"/>
+              <w:right w:w="100.0" w:type="dxa"/>
+            </w:tcMar>
+            <w:vAlign w:val="top"/>
+          </w:tcPr>
+          <w:p>
+            <w:pPr>
+              <w:widowControl w:val="0"/>
+              <w:spacing w:line="240" w:lineRule="auto"/>
+              <w:jc w:val="center"/>
+              <w:rPr>
+                <w:rFonts w:ascii="Times New Roman" w:cs="Times New Roman" w:eastAsia="Times New Roman" w:hAnsi="Times New Roman"/>
+                <w:sz w:val="30"/>
+                <w:szCs w:val="30"/>
+              </w:rPr>
+            </w:pPr>
+            <w:r>
+              <w:rPr>
+                <w:rFonts w:ascii="Times New Roman" w:cs="Times New Roman" w:eastAsia="Times New Roman" w:hAnsi="Times New Roman"/>
+                <w:sz w:val="30"/>
+                <w:szCs w:val="30"/>
+                <w:rtl w:val="0"/>
+              </w:rPr>
+              <w:t xml:space="preserve">Primera versión del documento de especificación de UI</w:t>
+            </w:r>
+          </w:p>
+        </w:tc>
+        <w:tc>
+          <w:tcPr>
+            <w:shd w:fill="auto" w:val="clear"/>
+            <w:tcMar>
+              <w:top w:w="100.0" w:type="dxa"/>
+              <w:left w:w="100.0" w:type="dxa"/>
+              <w:bottom w:w="100.0" w:type="dxa"/>
+              <w:right w:w="100.0" w:type="dxa"/>
+            </w:tcMar>
+            <w:vAlign w:val="top"/>
+          </w:tcPr>
+          <w:p>
+            <w:pPr>
+              <w:widowControl w:val="0"/>
+              <w:spacing w:line="240" w:lineRule="auto"/>
+              <w:jc w:val="center"/>
+              <w:rPr>
+                <w:rFonts w:ascii="Times New Roman" w:cs="Times New Roman" w:eastAsia="Times New Roman" w:hAnsi="Times New Roman"/>
+                <w:sz w:val="30"/>
+                <w:szCs w:val="30"/>
+              </w:rPr>
+            </w:pPr>
+            <w:r>
+              <w:rPr>
+                <w:rFonts w:ascii="Times New Roman" w:cs="Times New Roman" w:eastAsia="Times New Roman" w:hAnsi="Times New Roman"/>
+                <w:sz w:val="30"/>
+                <w:szCs w:val="30"/>
+                <w:rtl w:val="0"/>
+              </w:rPr>
+              <w:t xml:space="preserve">Consultora </w:t>
+            </w:r>
+            <w:r>
+              <w:rPr>
+                <w:rFonts w:ascii="Times New Roman" w:cs="Times New Roman" w:eastAsia="Times New Roman" w:hAnsi="Times New Roman"/>
+                <w:sz w:val="30"/>
+                <w:szCs w:val="30"/>
+                <w:rtl w:val="0"/>
+              </w:rPr>
+              <w:t xml:space="preserve">HomeSkill</w:t>
+            </w:r>
+            <w:r>
+              <w:rPr>
+                <w:rFonts w:ascii="Times New Roman" w:cs="Times New Roman" w:eastAsia="Times New Roman" w:hAnsi="Times New Roman"/>
+                <w:sz w:val="30"/>
+                <w:szCs w:val="30"/>
+                <w:rtl w:val="0"/>
+              </w:rPr>
+              <w:t xml:space="preserve"> S.A.</w:t>
+            </w:r>
+          </w:p>
+        </w:tc>
+      </w:tr>
+      <w:tr>
+        <w:trPr>
+          <w:cantSplit w:val="0"/>
+          <w:tblHeader w:val="0"/>
+        </w:trPr>
+        <w:tc>
+          <w:tcPr>
+            <w:shd w:fill="auto" w:val="clear"/>
+            <w:tcMar>
+              <w:top w:w="100.0" w:type="dxa"/>
+              <w:left w:w="100.0" w:type="dxa"/>
+              <w:bottom w:w="100.0" w:type="dxa"/>
+              <w:right w:w="100.0" w:type="dxa"/>
+            </w:tcMar>
+            <w:vAlign w:val="top"/>
+          </w:tcPr>
+          <w:p>
+            <w:pPr>
+              <w:widowControl w:val="0"/>
+              <w:spacing w:line="240" w:lineRule="auto"/>
+              <w:jc w:val="center"/>
+              <w:rPr>
+                <w:rFonts w:ascii="Times New Roman" w:cs="Times New Roman" w:eastAsia="Times New Roman" w:hAnsi="Times New Roman"/>
+                <w:sz w:val="30"/>
+                <w:szCs w:val="30"/>
+              </w:rPr>
+            </w:pPr>
+            <w:r>
+              <w:rPr>
+                <w:rFonts w:ascii="Times New Roman" w:cs="Times New Roman" w:eastAsia="Times New Roman" w:hAnsi="Times New Roman"/>
+                <w:sz w:val="30"/>
+                <w:szCs w:val="30"/>
+                <w:rtl w:val="0"/>
+              </w:rPr>
+              <w:t xml:space="preserve">10/05/2023</w:t>
+            </w:r>
+          </w:p>
+        </w:tc>
+        <w:tc>
+          <w:tcPr>
+            <w:shd w:fill="auto" w:val="clear"/>
+            <w:tcMar>
+              <w:top w:w="100.0" w:type="dxa"/>
+              <w:left w:w="100.0" w:type="dxa"/>
+              <w:bottom w:w="100.0" w:type="dxa"/>
+              <w:right w:w="100.0" w:type="dxa"/>
+            </w:tcMar>
+            <w:vAlign w:val="top"/>
+          </w:tcPr>
+          <w:p>
+            <w:pPr>
+              <w:widowControl w:val="0"/>
+              <w:spacing w:line="240" w:lineRule="auto"/>
+              <w:jc w:val="center"/>
+              <w:rPr>
+                <w:rFonts w:ascii="Times New Roman" w:cs="Times New Roman" w:eastAsia="Times New Roman" w:hAnsi="Times New Roman"/>
+                <w:sz w:val="30"/>
+                <w:szCs w:val="30"/>
+              </w:rPr>
+            </w:pPr>
+            <w:r>
+              <w:rPr>
+                <w:rFonts w:ascii="Times New Roman" w:cs="Times New Roman" w:eastAsia="Times New Roman" w:hAnsi="Times New Roman"/>
+                <w:sz w:val="30"/>
+                <w:szCs w:val="30"/>
+                <w:rtl w:val="0"/>
+              </w:rPr>
+              <w:t xml:space="preserve">2.0</w:t>
+            </w:r>
+          </w:p>
+        </w:tc>
+        <w:tc>
+          <w:tcPr>
+            <w:shd w:fill="auto" w:val="clear"/>
+            <w:tcMar>
+              <w:top w:w="100.0" w:type="dxa"/>
+              <w:left w:w="100.0" w:type="dxa"/>
+              <w:bottom w:w="100.0" w:type="dxa"/>
+              <w:right w:w="100.0" w:type="dxa"/>
+            </w:tcMar>
+            <w:vAlign w:val="top"/>
+          </w:tcPr>
+          <w:p>
+            <w:pPr>
+              <w:widowControl w:val="0"/>
+              <w:spacing w:line="240" w:lineRule="auto"/>
+              <w:jc w:val="center"/>
+              <w:rPr>
+                <w:rFonts w:ascii="Times New Roman" w:cs="Times New Roman" w:eastAsia="Times New Roman" w:hAnsi="Times New Roman"/>
+                <w:sz w:val="30"/>
+                <w:szCs w:val="30"/>
+              </w:rPr>
+            </w:pPr>
+            <w:r>
+              <w:rPr>
+                <w:rFonts w:ascii="Times New Roman" w:cs="Times New Roman" w:eastAsia="Times New Roman" w:hAnsi="Times New Roman"/>
+                <w:sz w:val="30"/>
+                <w:szCs w:val="30"/>
+                <w:rtl w:val="0"/>
+              </w:rPr>
+              <w:t xml:space="preserve">Segunda versión del documento de especificación de UI</w:t>
+            </w:r>
+          </w:p>
+        </w:tc>
+        <w:tc>
+          <w:tcPr>
+            <w:shd w:fill="auto" w:val="clear"/>
+            <w:tcMar>
+              <w:top w:w="100.0" w:type="dxa"/>
+              <w:left w:w="100.0" w:type="dxa"/>
+              <w:bottom w:w="100.0" w:type="dxa"/>
+              <w:right w:w="100.0" w:type="dxa"/>
+            </w:tcMar>
+            <w:vAlign w:val="top"/>
+          </w:tcPr>
+          <w:p>
+            <w:pPr>
+              <w:widowControl w:val="0"/>
+              <w:spacing w:line="240" w:lineRule="auto"/>
+              <w:jc w:val="center"/>
+              <w:rPr>
+                <w:rFonts w:ascii="Times New Roman" w:cs="Times New Roman" w:eastAsia="Times New Roman" w:hAnsi="Times New Roman"/>
+                <w:sz w:val="30"/>
+                <w:szCs w:val="30"/>
+              </w:rPr>
+            </w:pPr>
+            <w:r>
+              <w:rPr>
+                <w:rFonts w:ascii="Times New Roman" w:cs="Times New Roman" w:eastAsia="Times New Roman" w:hAnsi="Times New Roman"/>
+                <w:sz w:val="30"/>
+                <w:szCs w:val="30"/>
+                <w:rtl w:val="0"/>
+              </w:rPr>
+              <w:t xml:space="preserve">Consultora </w:t>
+            </w:r>
+            <w:r>
+              <w:rPr>
+                <w:rFonts w:ascii="Times New Roman" w:cs="Times New Roman" w:eastAsia="Times New Roman" w:hAnsi="Times New Roman"/>
+                <w:sz w:val="30"/>
+                <w:szCs w:val="30"/>
+                <w:rtl w:val="0"/>
+              </w:rPr>
+              <w:t xml:space="preserve">HomeSkill</w:t>
+            </w:r>
+            <w:r>
+              <w:rPr>
+                <w:rFonts w:ascii="Times New Roman" w:cs="Times New Roman" w:eastAsia="Times New Roman" w:hAnsi="Times New Roman"/>
+                <w:sz w:val="30"/>
+                <w:szCs w:val="30"/>
+                <w:rtl w:val="0"/>
+              </w:rPr>
+              <w:t xml:space="preserve"> S.A.</w:t>
+            </w:r>
+          </w:p>
+        </w:tc>
+      </w:tr>
+      <w:tr>
+        <w:trPr>
+          <w:cantSplit w:val="0"/>
+          <w:tblHeader w:val="0"/>
+        </w:trPr>
+        <w:tc>
+          <w:tcPr>
+            <w:shd w:fill="auto" w:val="clear"/>
+            <w:tcMar>
+              <w:top w:w="100.0" w:type="dxa"/>
+              <w:left w:w="100.0" w:type="dxa"/>
+              <w:bottom w:w="100.0" w:type="dxa"/>
+              <w:right w:w="100.0" w:type="dxa"/>
+            </w:tcMar>
+            <w:vAlign w:val="top"/>
+          </w:tcPr>
+          <w:p>
+            <w:pPr>
+              <w:widowControl w:val="0"/>
+              <w:spacing w:line="240" w:lineRule="auto"/>
+              <w:jc w:val="center"/>
+              <w:rPr>
+                <w:rFonts w:ascii="Times New Roman" w:cs="Times New Roman" w:eastAsia="Times New Roman" w:hAnsi="Times New Roman"/>
+                <w:sz w:val="30"/>
+                <w:szCs w:val="30"/>
+              </w:rPr>
+            </w:pPr>
+            <w:r>
+              <w:rPr>
+                <w:rtl w:val="0"/>
+              </w:rPr>
+            </w:r>
+          </w:p>
+        </w:tc>
+        <w:tc>
+          <w:tcPr>
+            <w:shd w:fill="auto" w:val="clear"/>
+            <w:tcMar>
+              <w:top w:w="100.0" w:type="dxa"/>
+              <w:left w:w="100.0" w:type="dxa"/>
+              <w:bottom w:w="100.0" w:type="dxa"/>
+              <w:right w:w="100.0" w:type="dxa"/>
+            </w:tcMar>
+            <w:vAlign w:val="top"/>
+          </w:tcPr>
+          <w:p>
+            <w:pPr>
+              <w:widowControl w:val="0"/>
+              <w:spacing w:line="240" w:lineRule="auto"/>
+              <w:jc w:val="center"/>
+              <w:rPr>
+                <w:rFonts w:ascii="Times New Roman" w:cs="Times New Roman" w:eastAsia="Times New Roman" w:hAnsi="Times New Roman"/>
+                <w:sz w:val="30"/>
+                <w:szCs w:val="30"/>
+              </w:rPr>
+            </w:pPr>
+            <w:r>
+              <w:rPr>
+                <w:rtl w:val="0"/>
+              </w:rPr>
+            </w:r>
+          </w:p>
+        </w:tc>
+        <w:tc>
+          <w:tcPr>
+            <w:shd w:fill="auto" w:val="clear"/>
+            <w:tcMar>
+              <w:top w:w="100.0" w:type="dxa"/>
+              <w:left w:w="100.0" w:type="dxa"/>
+              <w:bottom w:w="100.0" w:type="dxa"/>
+              <w:right w:w="100.0" w:type="dxa"/>
+            </w:tcMar>
+            <w:vAlign w:val="top"/>
+          </w:tcPr>
+          <w:p>
+            <w:pPr>
+              <w:widowControl w:val="0"/>
+              <w:spacing w:line="240" w:lineRule="auto"/>
+              <w:jc w:val="center"/>
+              <w:rPr>
+                <w:rFonts w:ascii="Times New Roman" w:cs="Times New Roman" w:eastAsia="Times New Roman" w:hAnsi="Times New Roman"/>
+                <w:sz w:val="30"/>
+                <w:szCs w:val="30"/>
+              </w:rPr>
+            </w:pPr>
+            <w:r>
+              <w:rPr>
+                <w:rtl w:val="0"/>
+              </w:rPr>
+            </w:r>
+          </w:p>
+        </w:tc>
+        <w:tc>
+          <w:tcPr>
+            <w:shd w:fill="auto" w:val="clear"/>
+            <w:tcMar>
+              <w:top w:w="100.0" w:type="dxa"/>
+              <w:left w:w="100.0" w:type="dxa"/>
+              <w:bottom w:w="100.0" w:type="dxa"/>
+              <w:right w:w="100.0" w:type="dxa"/>
+            </w:tcMar>
+            <w:vAlign w:val="top"/>
+          </w:tcPr>
+          <w:p>
+            <w:pPr>
+              <w:widowControl w:val="0"/>
+              <w:spacing w:line="240" w:lineRule="auto"/>
+              <w:jc w:val="center"/>
+              <w:rPr>
+                <w:rFonts w:ascii="Times New Roman" w:cs="Times New Roman" w:eastAsia="Times New Roman" w:hAnsi="Times New Roman"/>
+                <w:sz w:val="30"/>
+                <w:szCs w:val="30"/>
+              </w:rPr>
+            </w:pPr>
+            <w:r>
+              <w:rPr>
+                <w:rtl w:val="0"/>
+              </w:rPr>
+            </w:r>
+          </w:p>
+        </w:tc>
+      </w:tr>
+      <w:tr>
+        <w:trPr>
+          <w:cantSplit w:val="0"/>
+          <w:tblHeader w:val="0"/>
+        </w:trPr>
+        <w:tc>
+          <w:tcPr>
+            <w:shd w:fill="auto" w:val="clear"/>
+            <w:tcMar>
+              <w:top w:w="100.0" w:type="dxa"/>
+              <w:left w:w="100.0" w:type="dxa"/>
+              <w:bottom w:w="100.0" w:type="dxa"/>
+              <w:right w:w="100.0" w:type="dxa"/>
+            </w:tcMar>
+            <w:vAlign w:val="top"/>
+          </w:tcPr>
+          <w:p>
+            <w:pPr>
+              <w:widowControl w:val="0"/>
+              <w:spacing w:line="240" w:lineRule="auto"/>
+              <w:jc w:val="center"/>
+              <w:rPr>
+                <w:rFonts w:ascii="Times New Roman" w:cs="Times New Roman" w:eastAsia="Times New Roman" w:hAnsi="Times New Roman"/>
+                <w:sz w:val="30"/>
+                <w:szCs w:val="30"/>
+              </w:rPr>
+            </w:pPr>
+            <w:r>
+              <w:rPr>
+                <w:rtl w:val="0"/>
+              </w:rPr>
+            </w:r>
+          </w:p>
+        </w:tc>
+        <w:tc>
+          <w:tcPr>
+            <w:shd w:fill="auto" w:val="clear"/>
+            <w:tcMar>
+              <w:top w:w="100.0" w:type="dxa"/>
+              <w:left w:w="100.0" w:type="dxa"/>
+              <w:bottom w:w="100.0" w:type="dxa"/>
+              <w:right w:w="100.0" w:type="dxa"/>
+            </w:tcMar>
+            <w:vAlign w:val="top"/>
+          </w:tcPr>
+          <w:p>
+            <w:pPr>
+              <w:widowControl w:val="0"/>
+              <w:spacing w:line="240" w:lineRule="auto"/>
+              <w:jc w:val="center"/>
+              <w:rPr>
+                <w:rFonts w:ascii="Times New Roman" w:cs="Times New Roman" w:eastAsia="Times New Roman" w:hAnsi="Times New Roman"/>
+                <w:sz w:val="30"/>
+                <w:szCs w:val="30"/>
+              </w:rPr>
+            </w:pPr>
+            <w:r>
+              <w:rPr>
+                <w:rtl w:val="0"/>
+              </w:rPr>
+            </w:r>
+          </w:p>
+        </w:tc>
+        <w:tc>
+          <w:tcPr>
+            <w:shd w:fill="auto" w:val="clear"/>
+            <w:tcMar>
+              <w:top w:w="100.0" w:type="dxa"/>
+              <w:left w:w="100.0" w:type="dxa"/>
+              <w:bottom w:w="100.0" w:type="dxa"/>
+              <w:right w:w="100.0" w:type="dxa"/>
+            </w:tcMar>
+            <w:vAlign w:val="top"/>
+          </w:tcPr>
+          <w:p>
+            <w:pPr>
+              <w:widowControl w:val="0"/>
+              <w:spacing w:line="240" w:lineRule="auto"/>
+              <w:jc w:val="center"/>
+              <w:rPr>
+                <w:rFonts w:ascii="Times New Roman" w:cs="Times New Roman" w:eastAsia="Times New Roman" w:hAnsi="Times New Roman"/>
+                <w:sz w:val="30"/>
+                <w:szCs w:val="30"/>
+              </w:rPr>
+            </w:pPr>
+            <w:r>
+              <w:rPr>
+                <w:rtl w:val="0"/>
+              </w:rPr>
+            </w:r>
+          </w:p>
+        </w:tc>
+        <w:tc>
+          <w:tcPr>
+            <w:shd w:fill="auto" w:val="clear"/>
+            <w:tcMar>
+              <w:top w:w="100.0" w:type="dxa"/>
+              <w:left w:w="100.0" w:type="dxa"/>
+              <w:bottom w:w="100.0" w:type="dxa"/>
+              <w:right w:w="100.0" w:type="dxa"/>
+            </w:tcMar>
+            <w:vAlign w:val="top"/>
+          </w:tcPr>
+          <w:p>
+            <w:pPr>
+              <w:widowControl w:val="0"/>
+              <w:spacing w:line="240" w:lineRule="auto"/>
+              <w:jc w:val="center"/>
+              <w:rPr>
+                <w:rFonts w:ascii="Times New Roman" w:cs="Times New Roman" w:eastAsia="Times New Roman" w:hAnsi="Times New Roman"/>
+                <w:sz w:val="30"/>
+                <w:szCs w:val="30"/>
+              </w:rPr>
+            </w:pPr>
+            <w:r>
+              <w:rPr>
+                <w:rtl w:val="0"/>
+              </w:rPr>
+            </w:r>
+          </w:p>
+        </w:tc>
+      </w:tr>
+    </w:tbl>
+    <w:p>
+      <w:pPr>
+        <w:jc w:val="center"/>
+        <w:rPr>
+          <w:b w:val="1"/>
+          <w:sz w:val="24"/>
+          <w:szCs w:val="24"/>
+        </w:rPr>
+      </w:pPr>
+      <w:r>
+        <w:rPr>
+          <w:rtl w:val="0"/>
+        </w:rPr>
+      </w:r>
+    </w:p>
+    <w:p>
+      <w:pPr>
+        <w:ind w:left="0" w:firstLine="0"/>
+        <w:jc w:val="center"/>
+        <w:rPr>
+          <w:b w:val="1"/>
+          <w:sz w:val="24"/>
+          <w:szCs w:val="24"/>
+        </w:rPr>
+      </w:pPr>
+      <w:r>
+        <w:rPr>
+          <w:rtl w:val="0"/>
+        </w:rPr>
+      </w:r>
+    </w:p>
+    <w:p>
+      <w:pPr>
+        <w:ind w:left="0" w:firstLine="0"/>
+        <w:jc w:val="center"/>
+        <w:rPr>
+          <w:b w:val="1"/>
+          <w:sz w:val="24"/>
+          <w:szCs w:val="24"/>
+        </w:rPr>
+      </w:pPr>
+      <w:r>
+        <w:rPr>
+          <w:rtl w:val="0"/>
+        </w:rPr>
+      </w:r>
+    </w:p>
+    <w:p>
+      <w:pPr>
+        <w:ind w:left="0" w:firstLine="0"/>
+        <w:jc w:val="center"/>
+        <w:rPr>
+          <w:b w:val="1"/>
+          <w:sz w:val="24"/>
+          <w:szCs w:val="24"/>
+        </w:rPr>
+      </w:pPr>
+      <w:r>
+        <w:rPr>
+          <w:rtl w:val="0"/>
+        </w:rPr>
+      </w:r>
+    </w:p>
+    <w:p>
+      <w:pPr>
+        <w:ind w:left="0" w:firstLine="0"/>
+        <w:jc w:val="center"/>
+        <w:rPr>
+          <w:b w:val="1"/>
+          <w:sz w:val="24"/>
+          <w:szCs w:val="24"/>
+        </w:rPr>
+      </w:pPr>
+      <w:r>
+        <w:rPr>
+          <w:rtl w:val="0"/>
+        </w:rPr>
+      </w:r>
+    </w:p>
+    <w:p>
+      <w:pPr>
+        <w:ind w:left="0" w:firstLine="0"/>
+        <w:jc w:val="center"/>
+        <w:rPr>
+          <w:b w:val="1"/>
+          <w:sz w:val="24"/>
+          <w:szCs w:val="24"/>
+        </w:rPr>
+      </w:pPr>
+      <w:r>
+        <w:rPr>
+          <w:rtl w:val="0"/>
+        </w:rPr>
+      </w:r>
+    </w:p>
+    <w:p>
+      <w:pPr>
+        <w:ind w:left="0" w:firstLine="0"/>
+        <w:jc w:val="center"/>
+        <w:rPr>
+          <w:b w:val="1"/>
+          <w:sz w:val="24"/>
+          <w:szCs w:val="24"/>
+        </w:rPr>
+      </w:pPr>
+      <w:r>
+        <w:rPr>
+          <w:rtl w:val="0"/>
+        </w:rPr>
+      </w:r>
+    </w:p>
+    <w:p>
+      <w:pPr>
+        <w:ind w:left="0" w:firstLine="0"/>
+        <w:jc w:val="center"/>
+        <w:rPr>
+          <w:b w:val="1"/>
+          <w:sz w:val="24"/>
+          <w:szCs w:val="24"/>
+        </w:rPr>
+      </w:pPr>
+      <w:r>
+        <w:rPr>
+          <w:rtl w:val="0"/>
+        </w:rPr>
+      </w:r>
+    </w:p>
+    <w:p>
+      <w:pPr>
+        <w:ind w:left="0" w:firstLine="0"/>
+        <w:jc w:val="center"/>
+        <w:rPr>
+          <w:b w:val="1"/>
+          <w:sz w:val="24"/>
+          <w:szCs w:val="24"/>
+        </w:rPr>
+      </w:pPr>
+      <w:r>
+        <w:rPr>
+          <w:rtl w:val="0"/>
+        </w:rPr>
+      </w:r>
+    </w:p>
+    <w:p>
+      <w:pPr>
+        <w:ind w:left="0" w:firstLine="0"/>
+        <w:jc w:val="center"/>
+        <w:rPr>
+          <w:b w:val="1"/>
+          <w:sz w:val="24"/>
+          <w:szCs w:val="24"/>
+        </w:rPr>
+      </w:pPr>
+      <w:r>
+        <w:rPr>
+          <w:rtl w:val="0"/>
+        </w:rPr>
+      </w:r>
+    </w:p>
+    <w:p>
+      <w:pPr>
+        <w:ind w:left="0" w:firstLine="0"/>
+        <w:jc w:val="center"/>
+        <w:rPr>
+          <w:b w:val="1"/>
+          <w:sz w:val="24"/>
+          <w:szCs w:val="24"/>
+        </w:rPr>
+      </w:pPr>
+      <w:r>
+        <w:rPr>
+          <w:rtl w:val="0"/>
+        </w:rPr>
+      </w:r>
+    </w:p>
+    <w:p>
+      <w:pPr>
+        <w:ind w:left="0" w:firstLine="0"/>
+        <w:jc w:val="center"/>
+        <w:rPr>
+          <w:b w:val="1"/>
+          <w:sz w:val="24"/>
+          <w:szCs w:val="24"/>
+        </w:rPr>
+      </w:pPr>
+      <w:r>
+        <w:rPr>
+          <w:rtl w:val="0"/>
+        </w:rPr>
+      </w:r>
+    </w:p>
+    <w:p>
+      <w:pPr>
+        <w:ind w:left="0" w:firstLine="0"/>
+        <w:jc w:val="center"/>
+        <w:rPr>
+          <w:b w:val="1"/>
+          <w:sz w:val="24"/>
+          <w:szCs w:val="24"/>
+        </w:rPr>
+      </w:pPr>
+      <w:r>
+        <w:rPr>
+          <w:rtl w:val="0"/>
+        </w:rPr>
+      </w:r>
+    </w:p>
+    <w:p>
+      <w:pPr>
+        <w:ind w:left="0" w:firstLine="0"/>
+        <w:jc w:val="center"/>
+        <w:rPr>
+          <w:b w:val="1"/>
+          <w:sz w:val="24"/>
+          <w:szCs w:val="24"/>
+        </w:rPr>
+      </w:pPr>
+      <w:r>
+        <w:rPr>
+          <w:rtl w:val="0"/>
+        </w:rPr>
+      </w:r>
+    </w:p>
+    <w:p>
+      <w:pPr>
+        <w:ind w:left="0" w:firstLine="0"/>
+        <w:jc w:val="center"/>
+        <w:rPr>
+          <w:b w:val="1"/>
+          <w:sz w:val="24"/>
+          <w:szCs w:val="24"/>
+        </w:rPr>
+      </w:pPr>
+      <w:r>
+        <w:rPr>
+          <w:rtl w:val="0"/>
+        </w:rPr>
+      </w:r>
+    </w:p>
+    <w:p>
+      <w:pPr>
+        <w:ind w:left="0" w:firstLine="0"/>
+        <w:jc w:val="center"/>
+        <w:rPr>
+          <w:b w:val="1"/>
+          <w:sz w:val="24"/>
+          <w:szCs w:val="24"/>
+        </w:rPr>
+      </w:pPr>
+      <w:r>
+        <w:rPr>
+          <w:rtl w:val="0"/>
+        </w:rPr>
+      </w:r>
+    </w:p>
+    <w:p>
+      <w:pPr>
+        <w:ind w:left="0" w:firstLine="0"/>
+        <w:jc w:val="center"/>
+        <w:rPr>
+          <w:b w:val="1"/>
+          <w:sz w:val="24"/>
+          <w:szCs w:val="24"/>
+        </w:rPr>
+      </w:pPr>
+      <w:r>
+        <w:rPr>
+          <w:rtl w:val="0"/>
+        </w:rPr>
+      </w:r>
+    </w:p>
+    <w:p>
+      <w:pPr>
+        <w:ind w:left="0" w:firstLine="0"/>
+        <w:jc w:val="center"/>
+        <w:rPr>
+          <w:b w:val="1"/>
+          <w:sz w:val="24"/>
+          <w:szCs w:val="24"/>
+        </w:rPr>
+      </w:pPr>
+      <w:r>
+        <w:rPr>
+          <w:rtl w:val="0"/>
+        </w:rPr>
+      </w:r>
+    </w:p>
+    <w:p>
+      <w:pPr>
+        <w:ind w:left="0" w:firstLine="0"/>
+        <w:jc w:val="center"/>
+        <w:rPr>
+          <w:b w:val="1"/>
+          <w:sz w:val="24"/>
+          <w:szCs w:val="24"/>
+        </w:rPr>
+      </w:pPr>
+      <w:r>
+        <w:rPr>
+          <w:rtl w:val="0"/>
+        </w:rPr>
+      </w:r>
+    </w:p>
+    <w:p>
+      <w:pPr>
+        <w:ind w:left="0" w:firstLine="0"/>
+        <w:jc w:val="center"/>
+        <w:rPr>
+          <w:b w:val="1"/>
+          <w:sz w:val="24"/>
+          <w:szCs w:val="24"/>
+        </w:rPr>
+      </w:pPr>
+      <w:r>
+        <w:rPr>
+          <w:rtl w:val="0"/>
+        </w:rPr>
+      </w:r>
+    </w:p>
+    <w:p>
+      <w:pPr>
+        <w:ind w:left="0" w:firstLine="0"/>
+        <w:jc w:val="center"/>
+        <w:rPr>
+          <w:b w:val="1"/>
+          <w:sz w:val="24"/>
+          <w:szCs w:val="24"/>
+        </w:rPr>
+      </w:pPr>
+      <w:r>
+        <w:rPr>
+          <w:rtl w:val="0"/>
+        </w:rPr>
+      </w:r>
+    </w:p>
+    <w:p>
+      <w:pPr>
+        <w:ind w:left="0" w:firstLine="0"/>
+        <w:jc w:val="center"/>
+        <w:rPr>
+          <w:b w:val="1"/>
+          <w:sz w:val="24"/>
+          <w:szCs w:val="24"/>
+        </w:rPr>
+      </w:pPr>
+      <w:r>
+        <w:rPr>
+          <w:rtl w:val="0"/>
+        </w:rPr>
+      </w:r>
+    </w:p>
+    <w:p>
+      <w:pPr>
+        <w:ind w:left="0" w:firstLine="0"/>
+        <w:jc w:val="center"/>
+        <w:rPr>
+          <w:b w:val="1"/>
+          <w:sz w:val="24"/>
+          <w:szCs w:val="24"/>
+        </w:rPr>
+      </w:pPr>
+      <w:r>
+        <w:rPr>
+          <w:rtl w:val="0"/>
+        </w:rPr>
+      </w:r>
+    </w:p>
+    <w:p>
+      <w:pPr>
+        <w:ind w:left="0" w:firstLine="0"/>
+        <w:jc w:val="center"/>
+        <w:rPr>
+          <w:b w:val="1"/>
+          <w:sz w:val="24"/>
+          <w:szCs w:val="24"/>
+        </w:rPr>
+      </w:pPr>
+      <w:r>
+        <w:rPr>
+          <w:rtl w:val="0"/>
+        </w:rPr>
+      </w:r>
+    </w:p>
+    <w:p>
+      <w:pPr>
+        <w:ind w:left="0" w:firstLine="0"/>
+        <w:jc w:val="center"/>
+        <w:rPr>
+          <w:b w:val="1"/>
+          <w:sz w:val="24"/>
+          <w:szCs w:val="24"/>
+        </w:rPr>
+      </w:pPr>
+      <w:r>
+        <w:rPr>
+          <w:rtl w:val="0"/>
+        </w:rPr>
+      </w:r>
+    </w:p>
+    <w:p>
+      <w:pPr>
+        <w:ind w:left="0" w:firstLine="0"/>
+        <w:jc w:val="center"/>
+        <w:rPr>
+          <w:b w:val="1"/>
+          <w:sz w:val="24"/>
+          <w:szCs w:val="24"/>
+        </w:rPr>
+      </w:pPr>
+      <w:r>
+        <w:rPr>
+          <w:rtl w:val="0"/>
+        </w:rPr>
+      </w:r>
+    </w:p>
+    <w:p>
+      <w:pPr>
+        <w:ind w:left="0" w:firstLine="0"/>
+        <w:jc w:val="center"/>
+        <w:rPr>
+          <w:b w:val="1"/>
+          <w:sz w:val="24"/>
+          <w:szCs w:val="24"/>
+        </w:rPr>
+      </w:pPr>
+      <w:r>
+        <w:rPr>
+          <w:rtl w:val="0"/>
+        </w:rPr>
+      </w:r>
+    </w:p>
+    <w:p>
+      <w:pPr>
+        <w:ind w:left="0" w:firstLine="0"/>
+        <w:jc w:val="center"/>
+        <w:rPr>
+          <w:b w:val="1"/>
+          <w:sz w:val="24"/>
+          <w:szCs w:val="24"/>
+        </w:rPr>
+      </w:pPr>
+      <w:r>
+        <w:rPr>
+          <w:rtl w:val="0"/>
+        </w:rPr>
+      </w:r>
+    </w:p>
+    <w:p>
+      <w:pPr>
+        <w:ind w:left="0" w:firstLine="0"/>
+        <w:jc w:val="center"/>
+        <w:rPr>
+          <w:b w:val="1"/>
+          <w:sz w:val="24"/>
+          <w:szCs w:val="24"/>
+        </w:rPr>
+      </w:pPr>
+      <w:r>
+        <w:rPr>
+          <w:rtl w:val="0"/>
+        </w:rPr>
+      </w:r>
+    </w:p>
+    <w:p>
+      <w:pPr>
+        <w:ind w:left="0" w:firstLine="0"/>
+        <w:jc w:val="center"/>
+        <w:rPr>
+          <w:b w:val="1"/>
+          <w:sz w:val="24"/>
+          <w:szCs w:val="24"/>
+        </w:rPr>
+      </w:pPr>
+      <w:r>
+        <w:rPr>
+          <w:rtl w:val="0"/>
+        </w:rPr>
+      </w:r>
+    </w:p>
+    <w:p>
+      <w:pPr>
+        <w:ind w:left="0" w:firstLine="0"/>
+        <w:jc w:val="center"/>
+        <w:rPr>
+          <w:b w:val="1"/>
+          <w:sz w:val="24"/>
+          <w:szCs w:val="24"/>
+        </w:rPr>
+      </w:pPr>
+      <w:r>
+        <w:rPr>
+          <w:rtl w:val="0"/>
+        </w:rPr>
+      </w:r>
+    </w:p>
+    <w:p>
+      <w:pPr>
+        <w:ind w:left="0" w:firstLine="0"/>
+        <w:jc w:val="center"/>
+        <w:rPr>
+          <w:b w:val="1"/>
+          <w:sz w:val="24"/>
+          <w:szCs w:val="24"/>
+        </w:rPr>
+      </w:pPr>
+      <w:r>
+        <w:rPr>
+          <w:rtl w:val="0"/>
+        </w:rPr>
+      </w:r>
+    </w:p>
+    <w:p>
+      <w:pPr>
+        <w:ind w:left="0" w:firstLine="0"/>
+        <w:jc w:val="center"/>
+        <w:rPr>
+          <w:b w:val="1"/>
+          <w:sz w:val="24"/>
+          <w:szCs w:val="24"/>
+        </w:rPr>
+      </w:pPr>
+      <w:r>
+        <w:rPr>
+          <w:rtl w:val="0"/>
+        </w:rPr>
+      </w:r>
+    </w:p>
+    <w:p>
+      <w:pPr>
+        <w:ind w:left="0" w:firstLine="0"/>
+        <w:jc w:val="center"/>
+        <w:rPr>
+          <w:b w:val="1"/>
+          <w:sz w:val="24"/>
+          <w:szCs w:val="24"/>
+        </w:rPr>
+      </w:pPr>
+      <w:r>
+        <w:rPr>
+          <w:rtl w:val="0"/>
+        </w:rPr>
+      </w:r>
+    </w:p>
+    <w:p>
+      <w:pPr>
+        <w:ind w:left="0" w:firstLine="0"/>
+        <w:jc w:val="center"/>
+        <w:rPr>
+          <w:b w:val="1"/>
+          <w:sz w:val="24"/>
+          <w:szCs w:val="24"/>
+        </w:rPr>
+      </w:pPr>
+      <w:r>
+        <w:rPr>
+          <w:rtl w:val="0"/>
+        </w:rPr>
+      </w:r>
+    </w:p>
+    <w:p>
+      <w:pPr>
+        <w:ind w:left="0" w:firstLine="0"/>
+        <w:jc w:val="center"/>
+        <w:rPr>
+          <w:b w:val="1"/>
+          <w:sz w:val="24"/>
+          <w:szCs w:val="24"/>
+        </w:rPr>
+      </w:pPr>
+      <w:r>
+        <w:rPr>
+          <w:rtl w:val="0"/>
+        </w:rPr>
+      </w:r>
+    </w:p>
+    <w:p>
+      <w:pPr>
+        <w:ind w:left="0" w:firstLine="0"/>
+        <w:jc w:val="center"/>
+        <w:rPr>
+          <w:b w:val="1"/>
+          <w:sz w:val="24"/>
+          <w:szCs w:val="24"/>
+        </w:rPr>
+      </w:pPr>
+      <w:r>
+        <w:rPr>
+          <w:rtl w:val="0"/>
+        </w:rPr>
+      </w:r>
+    </w:p>
+    <w:p>
+      <w:pPr>
+        <w:ind w:left="0" w:firstLine="0"/>
+        <w:jc w:val="center"/>
+        <w:rPr>
+          <w:b w:val="1"/>
+          <w:sz w:val="24"/>
+          <w:szCs w:val="24"/>
+        </w:rPr>
+      </w:pPr>
+      <w:r>
+        <w:rPr>
+          <w:rtl w:val="0"/>
+        </w:rPr>
+      </w:r>
+    </w:p>
+    <w:p>
+      <w:pPr>
+        <w:ind w:left="0" w:firstLine="0"/>
+        <w:jc w:val="center"/>
+        <w:rPr>
+          <w:b w:val="1"/>
+          <w:sz w:val="24"/>
+          <w:szCs w:val="24"/>
+        </w:rPr>
+      </w:pPr>
+      <w:r>
+        <w:rPr>
+          <w:rtl w:val="0"/>
+        </w:rPr>
+      </w:r>
+    </w:p>
+    <w:p>
+      <w:pPr>
+        <w:ind w:left="0" w:firstLine="0"/>
+        <w:jc w:val="center"/>
+        <w:rPr>
+          <w:b w:val="1"/>
+          <w:sz w:val="24"/>
+          <w:szCs w:val="24"/>
+        </w:rPr>
+      </w:pPr>
+      <w:r>
+        <w:rPr>
+          <w:rtl w:val="0"/>
+        </w:rPr>
+      </w:r>
+    </w:p>
+    <w:p>
+      <w:pPr>
+        <w:ind w:left="0" w:firstLine="0"/>
+        <w:jc w:val="center"/>
+        <w:rPr>
+          <w:b w:val="1"/>
+          <w:sz w:val="24"/>
+          <w:szCs w:val="24"/>
+        </w:rPr>
+      </w:pPr>
+      <w:r>
+        <w:rPr>
+          <w:rtl w:val="0"/>
+        </w:rPr>
+      </w:r>
+    </w:p>
+    <w:p>
+      <w:pPr>
+        <w:ind w:left="0" w:firstLine="0"/>
+        <w:jc w:val="center"/>
+        <w:rPr>
+          <w:b w:val="1"/>
+          <w:sz w:val="24"/>
+          <w:szCs w:val="24"/>
+        </w:rPr>
+      </w:pPr>
+      <w:r>
+        <w:rPr>
+          <w:rtl w:val="0"/>
+        </w:rPr>
       </w:r>
     </w:p>
     <w:p>
@@ -2144,12 +3631,12 @@
             <wp:extent cx="5731200" cy="2476500"/>
             <wp:effectExtent b="0" l="0" r="0" t="0"/>
             <wp:wrapTopAndBottom distB="114300" distT="114300"/>
-            <wp:docPr id="6" name="image2.png"/>
+            <wp:docPr id="6" name="image5.png"/>
             <a:graphic>
               <a:graphicData uri="http://schemas.openxmlformats.org/drawingml/2006/picture">
                 <pic:pic>
                   <pic:nvPicPr>
-                    <pic:cNvPr id="0" name="image2.png"/>
+                    <pic:cNvPr id="0" name="image5.png"/>
                     <pic:cNvPicPr preferRelativeResize="0"/>
                   </pic:nvPicPr>
                   <pic:blipFill>
@@ -3096,7 +4583,7 @@
           <w:szCs w:val="24"/>
           <w:rtl w:val="0"/>
         </w:rPr>
-        <w:t xml:space="preserve">Página Principal:</w:t>
+        <w:t xml:space="preserve">Página para registrarse:</w:t>
       </w:r>
     </w:p>
     <w:p>
@@ -3111,21 +4598,28 @@
       </w:pPr>
       <w:r>
         <w:rPr>
-          <w:rFonts w:ascii="Times New Roman" w:cs="Times New Roman" w:eastAsia="Times New Roman" w:hAnsi="Times New Roman"/>
-          <w:b w:val="1"/>
-          <w:sz w:val="24"/>
-          <w:szCs w:val="24"/>
-        </w:rPr>
+          <w:rtl w:val="0"/>
+        </w:rPr>
+      </w:r>
+      <w:r>
         <w:drawing>
-          <wp:inline distB="114300" distT="114300" distL="114300" distR="114300">
-            <wp:extent cx="4703121" cy="2645505"/>
+          <wp:anchor allowOverlap="1" behindDoc="0" distB="114300" distT="114300" distL="114300" distR="114300" hidden="0" layoutInCell="1" locked="0" relativeHeight="0" simplePos="0">
+            <wp:simplePos x="0" y="0"/>
+            <wp:positionH relativeFrom="column">
+              <wp:posOffset>819150</wp:posOffset>
+            </wp:positionH>
+            <wp:positionV relativeFrom="paragraph">
+              <wp:posOffset>182482</wp:posOffset>
+            </wp:positionV>
+            <wp:extent cx="4157663" cy="2385706"/>
             <wp:effectExtent b="0" l="0" r="0" t="0"/>
-            <wp:docPr id="5" name="image4.png"/>
+            <wp:wrapTopAndBottom distB="114300" distT="114300"/>
+            <wp:docPr id="3" name="image6.png"/>
             <a:graphic>
               <a:graphicData uri="http://schemas.openxmlformats.org/drawingml/2006/picture">
                 <pic:pic>
                   <pic:nvPicPr>
-                    <pic:cNvPr id="0" name="image4.png"/>
+                    <pic:cNvPr id="0" name="image6.png"/>
                     <pic:cNvPicPr preferRelativeResize="0"/>
                   </pic:nvPicPr>
                   <pic:blipFill>
@@ -3138,86 +4632,7 @@
                   <pic:spPr>
                     <a:xfrm>
                       <a:off x="0" y="0"/>
-                      <a:ext cx="4703121" cy="2645505"/>
-                    </a:xfrm>
-                    <a:prstGeom prst="rect"/>
-                    <a:ln/>
-                  </pic:spPr>
-                </pic:pic>
-              </a:graphicData>
-            </a:graphic>
-          </wp:inline>
-        </w:drawing>
-      </w:r>
-      <w:r>
-        <w:rPr>
-          <w:rtl w:val="0"/>
-        </w:rPr>
-      </w:r>
-    </w:p>
-    <w:p>
-      <w:pPr>
-        <w:ind w:left="0" w:firstLine="0"/>
-        <w:rPr>
-          <w:rFonts w:ascii="Times New Roman" w:cs="Times New Roman" w:eastAsia="Times New Roman" w:hAnsi="Times New Roman"/>
-          <w:b w:val="1"/>
-          <w:sz w:val="24"/>
-          <w:szCs w:val="24"/>
-        </w:rPr>
-      </w:pPr>
-      <w:r>
-        <w:rPr>
-          <w:rtl w:val="0"/>
-        </w:rPr>
-      </w:r>
-    </w:p>
-    <w:p>
-      <w:pPr>
-        <w:ind w:left="1440" w:firstLine="0"/>
-        <w:rPr>
-          <w:rFonts w:ascii="Times New Roman" w:cs="Times New Roman" w:eastAsia="Times New Roman" w:hAnsi="Times New Roman"/>
-          <w:b w:val="1"/>
-          <w:sz w:val="24"/>
-          <w:szCs w:val="24"/>
-        </w:rPr>
-      </w:pPr>
-      <w:r>
-        <w:rPr>
-          <w:rtl w:val="0"/>
-        </w:rPr>
-      </w:r>
-      <w:r>
-        <w:drawing>
-          <wp:anchor allowOverlap="1" behindDoc="0" distB="114300" distT="114300" distL="114300" distR="114300" hidden="0" layoutInCell="1" locked="0" relativeHeight="0" simplePos="0">
-            <wp:simplePos x="0" y="0"/>
-            <wp:positionH relativeFrom="column">
-              <wp:posOffset>679613</wp:posOffset>
-            </wp:positionH>
-            <wp:positionV relativeFrom="paragraph">
-              <wp:posOffset>114300</wp:posOffset>
-            </wp:positionV>
-            <wp:extent cx="4562475" cy="2618129"/>
-            <wp:effectExtent b="0" l="0" r="0" t="0"/>
-            <wp:wrapTopAndBottom distB="114300" distT="114300"/>
-            <wp:docPr id="3" name="image5.png"/>
-            <a:graphic>
-              <a:graphicData uri="http://schemas.openxmlformats.org/drawingml/2006/picture">
-                <pic:pic>
-                  <pic:nvPicPr>
-                    <pic:cNvPr id="0" name="image5.png"/>
-                    <pic:cNvPicPr preferRelativeResize="0"/>
-                  </pic:nvPicPr>
-                  <pic:blipFill>
-                    <a:blip r:embed="rId9"/>
-                    <a:srcRect b="0" l="0" r="0" t="0"/>
-                    <a:stretch>
-                      <a:fillRect/>
-                    </a:stretch>
-                  </pic:blipFill>
-                  <pic:spPr>
-                    <a:xfrm>
-                      <a:off x="0" y="0"/>
-                      <a:ext cx="4562475" cy="2618129"/>
+                      <a:ext cx="4157663" cy="2385706"/>
                     </a:xfrm>
                     <a:prstGeom prst="rect"/>
                     <a:ln/>
@@ -3228,29 +4643,94 @@
           </wp:anchor>
         </w:drawing>
       </w:r>
+    </w:p>
+    <w:p>
+      <w:pPr>
+        <w:ind w:left="0" w:firstLine="0"/>
+        <w:rPr>
+          <w:rFonts w:ascii="Times New Roman" w:cs="Times New Roman" w:eastAsia="Times New Roman" w:hAnsi="Times New Roman"/>
+          <w:b w:val="1"/>
+          <w:sz w:val="24"/>
+          <w:szCs w:val="24"/>
+        </w:rPr>
+      </w:pPr>
+      <w:r>
+        <w:rPr>
+          <w:rtl w:val="0"/>
+        </w:rPr>
+      </w:r>
+    </w:p>
+    <w:p>
+      <w:pPr>
+        <w:ind w:left="1440" w:firstLine="0"/>
+        <w:rPr>
+          <w:rFonts w:ascii="Times New Roman" w:cs="Times New Roman" w:eastAsia="Times New Roman" w:hAnsi="Times New Roman"/>
+          <w:sz w:val="24"/>
+          <w:szCs w:val="24"/>
+        </w:rPr>
+      </w:pPr>
+      <w:r>
+        <w:rPr>
+          <w:rFonts w:ascii="Times New Roman" w:cs="Times New Roman" w:eastAsia="Times New Roman" w:hAnsi="Times New Roman"/>
+          <w:sz w:val="24"/>
+          <w:szCs w:val="24"/>
+          <w:rtl w:val="0"/>
+        </w:rPr>
+        <w:t xml:space="preserve">Vista para el inicio de sesión:</w:t>
+      </w:r>
+    </w:p>
+    <w:p>
+      <w:pPr>
+        <w:ind w:left="0" w:firstLine="0"/>
+        <w:rPr>
+          <w:rFonts w:ascii="Times New Roman" w:cs="Times New Roman" w:eastAsia="Times New Roman" w:hAnsi="Times New Roman"/>
+          <w:sz w:val="24"/>
+          <w:szCs w:val="24"/>
+        </w:rPr>
+      </w:pPr>
+      <w:r>
+        <w:rPr>
+          <w:rFonts w:ascii="Times New Roman" w:cs="Times New Roman" w:eastAsia="Times New Roman" w:hAnsi="Times New Roman"/>
+          <w:b w:val="1"/>
+          <w:sz w:val="24"/>
+          <w:szCs w:val="24"/>
+          <w:rtl w:val="0"/>
+        </w:rPr>
+        <w:tab/>
+        <w:tab/>
+      </w:r>
+      <w:r>
+        <w:rPr>
+          <w:rFonts w:ascii="Times New Roman" w:cs="Times New Roman" w:eastAsia="Times New Roman" w:hAnsi="Times New Roman"/>
+          <w:sz w:val="24"/>
+          <w:szCs w:val="24"/>
+          <w:rtl w:val="0"/>
+        </w:rPr>
+        <w:t xml:space="preserve">Vista para la sección de cocina:</w:t>
+      </w:r>
       <w:r>
         <w:drawing>
           <wp:anchor allowOverlap="1" behindDoc="0" distB="114300" distT="114300" distL="114300" distR="114300" hidden="0" layoutInCell="1" locked="0" relativeHeight="0" simplePos="0">
             <wp:simplePos x="0" y="0"/>
             <wp:positionH relativeFrom="column">
-              <wp:posOffset>676275</wp:posOffset>
+              <wp:posOffset>457200</wp:posOffset>
             </wp:positionH>
             <wp:positionV relativeFrom="paragraph">
-              <wp:posOffset>2857500</wp:posOffset>
+              <wp:posOffset>228600</wp:posOffset>
             </wp:positionV>
             <wp:extent cx="4562475" cy="2652713"/>
             <wp:effectExtent b="0" l="0" r="0" t="0"/>
             <wp:wrapTopAndBottom distB="114300" distT="114300"/>
-            <wp:docPr id="1" name="image6.png"/>
+            <wp:docPr id="1" name="image7.png"/>
             <a:graphic>
               <a:graphicData uri="http://schemas.openxmlformats.org/drawingml/2006/picture">
                 <pic:pic>
                   <pic:nvPicPr>
-                    <pic:cNvPr id="0" name="image6.png"/>
+                    <pic:cNvPr id="0" name="image7.png"/>
                     <pic:cNvPicPr preferRelativeResize="0"/>
                   </pic:nvPicPr>
                   <pic:blipFill>
-                    <a:blip r:embed="rId10"/>
+                    <a:blip r:embed="rId9"/>
                     <a:srcRect b="0" l="0" r="0" t="0"/>
                     <a:stretch>
                       <a:fillRect/>
@@ -3276,15 +4756,147 @@
         <w:ind w:left="0" w:firstLine="0"/>
         <w:rPr>
           <w:rFonts w:ascii="Times New Roman" w:cs="Times New Roman" w:eastAsia="Times New Roman" w:hAnsi="Times New Roman"/>
-          <w:b w:val="1"/>
-          <w:sz w:val="24"/>
-          <w:szCs w:val="24"/>
-        </w:rPr>
-      </w:pPr>
-      <w:r>
-        <w:rPr>
-          <w:rtl w:val="0"/>
-        </w:rPr>
+          <w:sz w:val="24"/>
+          <w:szCs w:val="24"/>
+        </w:rPr>
+      </w:pPr>
+      <w:r>
+        <w:rPr>
+          <w:rFonts w:ascii="Times New Roman" w:cs="Times New Roman" w:eastAsia="Times New Roman" w:hAnsi="Times New Roman"/>
+          <w:sz w:val="24"/>
+          <w:szCs w:val="24"/>
+        </w:rPr>
+        <w:drawing>
+          <wp:inline distB="114300" distT="114300" distL="114300" distR="114300">
+            <wp:extent cx="5062538" cy="2508131"/>
+            <wp:effectExtent b="0" l="0" r="0" t="0"/>
+            <wp:docPr id="5" name="image4.png"/>
+            <a:graphic>
+              <a:graphicData uri="http://schemas.openxmlformats.org/drawingml/2006/picture">
+                <pic:pic>
+                  <pic:nvPicPr>
+                    <pic:cNvPr id="0" name="image4.png"/>
+                    <pic:cNvPicPr preferRelativeResize="0"/>
+                  </pic:nvPicPr>
+                  <pic:blipFill>
+                    <a:blip r:embed="rId10"/>
+                    <a:srcRect b="0" l="0" r="0" t="0"/>
+                    <a:stretch>
+                      <a:fillRect/>
+                    </a:stretch>
+                  </pic:blipFill>
+                  <pic:spPr>
+                    <a:xfrm>
+                      <a:off x="0" y="0"/>
+                      <a:ext cx="5062538" cy="2508131"/>
+                    </a:xfrm>
+                    <a:prstGeom prst="rect"/>
+                    <a:ln/>
+                  </pic:spPr>
+                </pic:pic>
+              </a:graphicData>
+            </a:graphic>
+          </wp:inline>
+        </w:drawing>
+      </w:r>
+      <w:r>
+        <w:rPr>
+          <w:rtl w:val="0"/>
+        </w:rPr>
+      </w:r>
+    </w:p>
+    <w:p>
+      <w:pPr>
+        <w:ind w:left="0" w:firstLine="0"/>
+        <w:rPr>
+          <w:rFonts w:ascii="Times New Roman" w:cs="Times New Roman" w:eastAsia="Times New Roman" w:hAnsi="Times New Roman"/>
+          <w:sz w:val="24"/>
+          <w:szCs w:val="24"/>
+        </w:rPr>
+      </w:pPr>
+      <w:r>
+        <w:rPr>
+          <w:rFonts w:ascii="Times New Roman" w:cs="Times New Roman" w:eastAsia="Times New Roman" w:hAnsi="Times New Roman"/>
+          <w:sz w:val="24"/>
+          <w:szCs w:val="24"/>
+          <w:rtl w:val="0"/>
+        </w:rPr>
+        <w:tab/>
+        <w:tab/>
+        <w:t xml:space="preserve">Vista para la sección de baño:</w:t>
+      </w:r>
+    </w:p>
+    <w:p>
+      <w:pPr>
+        <w:ind w:left="0" w:firstLine="0"/>
+        <w:rPr>
+          <w:rFonts w:ascii="Times New Roman" w:cs="Times New Roman" w:eastAsia="Times New Roman" w:hAnsi="Times New Roman"/>
+          <w:sz w:val="24"/>
+          <w:szCs w:val="24"/>
+        </w:rPr>
+      </w:pPr>
+      <w:r>
+        <w:rPr>
+          <w:rFonts w:ascii="Times New Roman" w:cs="Times New Roman" w:eastAsia="Times New Roman" w:hAnsi="Times New Roman"/>
+          <w:sz w:val="24"/>
+          <w:szCs w:val="24"/>
+        </w:rPr>
+        <w:drawing>
+          <wp:inline distB="114300" distT="114300" distL="114300" distR="114300">
+            <wp:extent cx="5038725" cy="2395538"/>
+            <wp:effectExtent b="0" l="0" r="0" t="0"/>
+            <wp:docPr id="7" name="image3.png"/>
+            <a:graphic>
+              <a:graphicData uri="http://schemas.openxmlformats.org/drawingml/2006/picture">
+                <pic:pic>
+                  <pic:nvPicPr>
+                    <pic:cNvPr id="0" name="image3.png"/>
+                    <pic:cNvPicPr preferRelativeResize="0"/>
+                  </pic:nvPicPr>
+                  <pic:blipFill>
+                    <a:blip r:embed="rId11"/>
+                    <a:srcRect b="0" l="0" r="0" t="0"/>
+                    <a:stretch>
+                      <a:fillRect/>
+                    </a:stretch>
+                  </pic:blipFill>
+                  <pic:spPr>
+                    <a:xfrm>
+                      <a:off x="0" y="0"/>
+                      <a:ext cx="5038725" cy="2395538"/>
+                    </a:xfrm>
+                    <a:prstGeom prst="rect"/>
+                    <a:ln/>
+                  </pic:spPr>
+                </pic:pic>
+              </a:graphicData>
+            </a:graphic>
+          </wp:inline>
+        </w:drawing>
+      </w:r>
+      <w:r>
+        <w:rPr>
+          <w:rtl w:val="0"/>
+        </w:rPr>
+      </w:r>
+    </w:p>
+    <w:p>
+      <w:pPr>
+        <w:ind w:left="0" w:firstLine="0"/>
+        <w:rPr>
+          <w:rFonts w:ascii="Times New Roman" w:cs="Times New Roman" w:eastAsia="Times New Roman" w:hAnsi="Times New Roman"/>
+          <w:sz w:val="24"/>
+          <w:szCs w:val="24"/>
+        </w:rPr>
+      </w:pPr>
+      <w:r>
+        <w:rPr>
+          <w:rFonts w:ascii="Times New Roman" w:cs="Times New Roman" w:eastAsia="Times New Roman" w:hAnsi="Times New Roman"/>
+          <w:sz w:val="24"/>
+          <w:szCs w:val="24"/>
+          <w:rtl w:val="0"/>
+        </w:rPr>
+        <w:tab/>
       </w:r>
     </w:p>
     <w:p>
@@ -3876,7 +5488,7 @@
       </w:r>
     </w:p>
     <w:sectPr>
-      <w:headerReference r:id="rId11" w:type="default"/>
+      <w:headerReference r:id="rId12" w:type="default"/>
       <w:pgSz w:h="16834" w:w="11909" w:orient="portrait"/>
       <w:pgMar w:bottom="1440" w:top="1440" w:left="1440" w:right="1440" w:header="720" w:footer="720"/>
       <w:pgNumType w:start="1"/>
@@ -5241,6 +6853,19 @@
       <w:sz w:val="30"/>
       <w:szCs w:val="30"/>
     </w:rPr>
+  </w:style>
+  <w:style w:type="table" w:styleId="Table1">
+    <w:basedOn w:val="TableNormal"/>
+    <w:tblPr>
+      <w:tblStyleRowBandSize w:val="1"/>
+      <w:tblStyleColBandSize w:val="1"/>
+      <w:tblCellMar>
+        <w:top w:w="100.0" w:type="dxa"/>
+        <w:left w:w="100.0" w:type="dxa"/>
+        <w:bottom w:w="100.0" w:type="dxa"/>
+        <w:right w:w="100.0" w:type="dxa"/>
+      </w:tblCellMar>
+    </w:tblPr>
   </w:style>
 </w:styles>
 </file>

</xml_diff>